<commit_message>
Aligned resume - 07222025
</commit_message>
<xml_diff>
--- a/Parvathirajan_Natarajan_CV.docx
+++ b/Parvathirajan_Natarajan_CV.docx
@@ -573,18 +573,13 @@
       <w:pPr>
         <w:pStyle w:val="5"/>
         <w:ind w:firstLine="480" w:firstLineChars="200"/>
+        <w:rPr>
+          <w:sz w:val="20"/>
+        </w:rPr>
       </w:pPr>
       <w:r>
         <w:t>Palavakkam, Chennai, TN, India.</w:t>
       </w:r>
-    </w:p>
-    <w:p>
-      <w:pPr>
-        <w:pStyle w:val="5"/>
-        <w:rPr>
-          <w:sz w:val="20"/>
-        </w:rPr>
-      </w:pPr>
     </w:p>
     <w:p>
       <w:pPr>
@@ -598,337 +593,216 @@
         <w:rPr>
           <w:sz w:val="20"/>
         </w:rPr>
-        <w:drawing>
-          <wp:anchor distT="0" distB="0" distL="0" distR="0" simplePos="0" relativeHeight="251666432" behindDoc="1" locked="0" layoutInCell="1" allowOverlap="1">
-            <wp:simplePos x="0" y="0"/>
-            <wp:positionH relativeFrom="page">
-              <wp:posOffset>333375</wp:posOffset>
-            </wp:positionH>
-            <wp:positionV relativeFrom="paragraph">
-              <wp:posOffset>252730</wp:posOffset>
-            </wp:positionV>
-            <wp:extent cx="247015" cy="247015"/>
-            <wp:effectExtent l="0" t="0" r="0" b="0"/>
-            <wp:wrapTopAndBottom/>
-            <wp:docPr id="7" name="Image 7">
-              <a:hlinkClick xmlns:a="http://schemas.openxmlformats.org/drawingml/2006/main" r:id="rId7"/>
-            </wp:docPr>
-            <wp:cNvGraphicFramePr/>
-            <a:graphic xmlns:a="http://schemas.openxmlformats.org/drawingml/2006/main">
-              <a:graphicData uri="http://schemas.openxmlformats.org/drawingml/2006/picture">
-                <pic:pic xmlns:pic="http://schemas.openxmlformats.org/drawingml/2006/picture">
-                  <pic:nvPicPr>
-                    <pic:cNvPr id="7" name="Image 7"/>
-                    <pic:cNvPicPr/>
-                  </pic:nvPicPr>
-                  <pic:blipFill>
-                    <a:blip r:embed="rId8" cstate="print"/>
-                    <a:stretch>
-                      <a:fillRect/>
-                    </a:stretch>
-                  </pic:blipFill>
-                  <pic:spPr>
-                    <a:xfrm>
-                      <a:off x="0" y="0"/>
-                      <a:ext cx="246887" cy="246888"/>
-                    </a:xfrm>
-                    <a:prstGeom prst="rect">
-                      <a:avLst/>
-                    </a:prstGeom>
-                  </pic:spPr>
-                </pic:pic>
-              </a:graphicData>
-            </a:graphic>
-          </wp:anchor>
-        </w:drawing>
-      </w:r>
-      <w:r>
-        <w:rPr>
-          <w:sz w:val="20"/>
-        </w:rPr>
-        <w:drawing>
-          <wp:anchor distT="0" distB="0" distL="0" distR="0" simplePos="0" relativeHeight="251667456" behindDoc="1" locked="0" layoutInCell="1" allowOverlap="1">
-            <wp:simplePos x="0" y="0"/>
-            <wp:positionH relativeFrom="page">
-              <wp:posOffset>740410</wp:posOffset>
-            </wp:positionH>
-            <wp:positionV relativeFrom="paragraph">
-              <wp:posOffset>252730</wp:posOffset>
-            </wp:positionV>
-            <wp:extent cx="247015" cy="247015"/>
-            <wp:effectExtent l="0" t="0" r="0" b="0"/>
-            <wp:wrapTopAndBottom/>
-            <wp:docPr id="8" name="Image 8">
-              <a:hlinkClick xmlns:a="http://schemas.openxmlformats.org/drawingml/2006/main" r:id="rId9"/>
-            </wp:docPr>
-            <wp:cNvGraphicFramePr/>
-            <a:graphic xmlns:a="http://schemas.openxmlformats.org/drawingml/2006/main">
-              <a:graphicData uri="http://schemas.openxmlformats.org/drawingml/2006/picture">
-                <pic:pic xmlns:pic="http://schemas.openxmlformats.org/drawingml/2006/picture">
-                  <pic:nvPicPr>
-                    <pic:cNvPr id="8" name="Image 8"/>
-                    <pic:cNvPicPr/>
-                  </pic:nvPicPr>
-                  <pic:blipFill>
-                    <a:blip r:embed="rId10" cstate="print"/>
-                    <a:stretch>
-                      <a:fillRect/>
-                    </a:stretch>
-                  </pic:blipFill>
-                  <pic:spPr>
-                    <a:xfrm>
-                      <a:off x="0" y="0"/>
-                      <a:ext cx="246887" cy="246888"/>
-                    </a:xfrm>
-                    <a:prstGeom prst="rect">
-                      <a:avLst/>
-                    </a:prstGeom>
-                  </pic:spPr>
-                </pic:pic>
-              </a:graphicData>
-            </a:graphic>
-          </wp:anchor>
-        </w:drawing>
-      </w:r>
-      <w:r>
-        <w:rPr>
-          <w:sz w:val="20"/>
-        </w:rPr>
-        <w:drawing>
-          <wp:anchor distT="0" distB="0" distL="0" distR="0" simplePos="0" relativeHeight="251667456" behindDoc="1" locked="0" layoutInCell="1" allowOverlap="1">
-            <wp:simplePos x="0" y="0"/>
-            <wp:positionH relativeFrom="page">
-              <wp:posOffset>1192530</wp:posOffset>
-            </wp:positionH>
-            <wp:positionV relativeFrom="paragraph">
-              <wp:posOffset>243205</wp:posOffset>
-            </wp:positionV>
-            <wp:extent cx="285115" cy="267970"/>
-            <wp:effectExtent l="0" t="0" r="0" b="0"/>
-            <wp:wrapTopAndBottom/>
-            <wp:docPr id="9" name="Image 9">
-              <a:hlinkClick xmlns:a="http://schemas.openxmlformats.org/drawingml/2006/main" r:id="rId11"/>
-            </wp:docPr>
-            <wp:cNvGraphicFramePr/>
-            <a:graphic xmlns:a="http://schemas.openxmlformats.org/drawingml/2006/main">
-              <a:graphicData uri="http://schemas.openxmlformats.org/drawingml/2006/picture">
-                <pic:pic xmlns:pic="http://schemas.openxmlformats.org/drawingml/2006/picture">
-                  <pic:nvPicPr>
-                    <pic:cNvPr id="9" name="Image 9"/>
-                    <pic:cNvPicPr/>
-                  </pic:nvPicPr>
-                  <pic:blipFill>
-                    <a:blip r:embed="rId12" cstate="print"/>
-                    <a:stretch>
-                      <a:fillRect/>
-                    </a:stretch>
-                  </pic:blipFill>
-                  <pic:spPr>
-                    <a:xfrm>
-                      <a:off x="0" y="0"/>
-                      <a:ext cx="285426" cy="268224"/>
-                    </a:xfrm>
-                    <a:prstGeom prst="rect">
-                      <a:avLst/>
-                    </a:prstGeom>
-                  </pic:spPr>
-                </pic:pic>
-              </a:graphicData>
-            </a:graphic>
-          </wp:anchor>
-        </w:drawing>
-      </w:r>
-      <w:r>
-        <w:rPr>
-          <w:sz w:val="20"/>
-        </w:rPr>
-        <w:drawing>
-          <wp:anchor distT="0" distB="0" distL="0" distR="0" simplePos="0" relativeHeight="251668480" behindDoc="1" locked="0" layoutInCell="1" allowOverlap="1">
-            <wp:simplePos x="0" y="0"/>
-            <wp:positionH relativeFrom="page">
-              <wp:posOffset>1674495</wp:posOffset>
-            </wp:positionH>
-            <wp:positionV relativeFrom="paragraph">
-              <wp:posOffset>262255</wp:posOffset>
-            </wp:positionV>
-            <wp:extent cx="260985" cy="250190"/>
-            <wp:effectExtent l="0" t="0" r="0" b="0"/>
-            <wp:wrapTopAndBottom/>
-            <wp:docPr id="10" name="Image 10">
-              <a:hlinkClick xmlns:a="http://schemas.openxmlformats.org/drawingml/2006/main" r:id="rId13"/>
-            </wp:docPr>
-            <wp:cNvGraphicFramePr/>
-            <a:graphic xmlns:a="http://schemas.openxmlformats.org/drawingml/2006/main">
-              <a:graphicData uri="http://schemas.openxmlformats.org/drawingml/2006/picture">
-                <pic:pic xmlns:pic="http://schemas.openxmlformats.org/drawingml/2006/picture">
-                  <pic:nvPicPr>
-                    <pic:cNvPr id="10" name="Image 10"/>
-                    <pic:cNvPicPr/>
-                  </pic:nvPicPr>
-                  <pic:blipFill>
-                    <a:blip r:embed="rId14" cstate="print"/>
-                    <a:stretch>
-                      <a:fillRect/>
-                    </a:stretch>
-                  </pic:blipFill>
-                  <pic:spPr>
-                    <a:xfrm>
-                      <a:off x="0" y="0"/>
-                      <a:ext cx="260830" cy="249935"/>
-                    </a:xfrm>
-                    <a:prstGeom prst="rect">
-                      <a:avLst/>
-                    </a:prstGeom>
-                  </pic:spPr>
-                </pic:pic>
-              </a:graphicData>
-            </a:graphic>
-          </wp:anchor>
-        </w:drawing>
-      </w:r>
-      <w:r>
-        <w:rPr>
-          <w:sz w:val="20"/>
-        </w:rPr>
-        <w:drawing>
-          <wp:anchor distT="0" distB="0" distL="0" distR="0" simplePos="0" relativeHeight="251668480" behindDoc="1" locked="0" layoutInCell="1" allowOverlap="1">
-            <wp:simplePos x="0" y="0"/>
-            <wp:positionH relativeFrom="page">
-              <wp:posOffset>2153920</wp:posOffset>
-            </wp:positionH>
-            <wp:positionV relativeFrom="paragraph">
-              <wp:posOffset>243205</wp:posOffset>
-            </wp:positionV>
-            <wp:extent cx="265430" cy="265430"/>
-            <wp:effectExtent l="0" t="0" r="0" b="0"/>
-            <wp:wrapTopAndBottom/>
-            <wp:docPr id="11" name="Image 11">
-              <a:hlinkClick xmlns:a="http://schemas.openxmlformats.org/drawingml/2006/main" r:id="rId15"/>
-            </wp:docPr>
-            <wp:cNvGraphicFramePr/>
-            <a:graphic xmlns:a="http://schemas.openxmlformats.org/drawingml/2006/main">
-              <a:graphicData uri="http://schemas.openxmlformats.org/drawingml/2006/picture">
-                <pic:pic xmlns:pic="http://schemas.openxmlformats.org/drawingml/2006/picture">
-                  <pic:nvPicPr>
-                    <pic:cNvPr id="11" name="Image 11"/>
-                    <pic:cNvPicPr/>
-                  </pic:nvPicPr>
-                  <pic:blipFill>
-                    <a:blip r:embed="rId16" cstate="print"/>
-                    <a:stretch>
-                      <a:fillRect/>
-                    </a:stretch>
-                  </pic:blipFill>
-                  <pic:spPr>
-                    <a:xfrm>
-                      <a:off x="0" y="0"/>
-                      <a:ext cx="265175" cy="265175"/>
-                    </a:xfrm>
-                    <a:prstGeom prst="rect">
-                      <a:avLst/>
-                    </a:prstGeom>
-                  </pic:spPr>
-                </pic:pic>
-              </a:graphicData>
-            </a:graphic>
-          </wp:anchor>
-        </w:drawing>
+        <mc:AlternateContent>
+          <mc:Choice Requires="wpg">
+            <w:drawing>
+              <wp:anchor distT="0" distB="0" distL="114300" distR="114300" simplePos="0" relativeHeight="251670528" behindDoc="1" locked="0" layoutInCell="1" allowOverlap="1">
+                <wp:simplePos x="0" y="0"/>
+                <wp:positionH relativeFrom="column">
+                  <wp:posOffset>299720</wp:posOffset>
+                </wp:positionH>
+                <wp:positionV relativeFrom="paragraph">
+                  <wp:posOffset>224155</wp:posOffset>
+                </wp:positionV>
+                <wp:extent cx="2085975" cy="267970"/>
+                <wp:effectExtent l="0" t="0" r="22225" b="11430"/>
+                <wp:wrapTopAndBottom/>
+                <wp:docPr id="1" name="Group 1"/>
+                <wp:cNvGraphicFramePr/>
+                <a:graphic xmlns:a="http://schemas.openxmlformats.org/drawingml/2006/main">
+                  <a:graphicData uri="http://schemas.microsoft.com/office/word/2010/wordprocessingGroup">
+                    <wpg:wgp>
+                      <wpg:cNvGrpSpPr/>
+                      <wpg:grpSpPr>
+                        <a:xfrm>
+                          <a:off x="0" y="0"/>
+                          <a:ext cx="2085975" cy="267970"/>
+                          <a:chOff x="6354" y="5155"/>
+                          <a:chExt cx="3285" cy="422"/>
+                        </a:xfrm>
+                      </wpg:grpSpPr>
+                      <pic:pic xmlns:pic="http://schemas.openxmlformats.org/drawingml/2006/picture">
+                        <pic:nvPicPr>
+                          <pic:cNvPr id="7" name="Image 7"/>
+                          <pic:cNvPicPr/>
+                        </pic:nvPicPr>
+                        <pic:blipFill>
+                          <a:blip r:embed="rId7" cstate="print"/>
+                          <a:stretch>
+                            <a:fillRect/>
+                          </a:stretch>
+                        </pic:blipFill>
+                        <pic:spPr>
+                          <a:xfrm>
+                            <a:off x="6354" y="5172"/>
+                            <a:ext cx="389" cy="389"/>
+                          </a:xfrm>
+                          <a:prstGeom prst="rect">
+                            <a:avLst/>
+                          </a:prstGeom>
+                        </pic:spPr>
+                      </pic:pic>
+                      <pic:pic xmlns:pic="http://schemas.openxmlformats.org/drawingml/2006/picture">
+                        <pic:nvPicPr>
+                          <pic:cNvPr id="8" name="Image 8"/>
+                          <pic:cNvPicPr/>
+                        </pic:nvPicPr>
+                        <pic:blipFill>
+                          <a:blip r:embed="rId8" cstate="print"/>
+                          <a:stretch>
+                            <a:fillRect/>
+                          </a:stretch>
+                        </pic:blipFill>
+                        <pic:spPr>
+                          <a:xfrm>
+                            <a:off x="6995" y="5172"/>
+                            <a:ext cx="389" cy="389"/>
+                          </a:xfrm>
+                          <a:prstGeom prst="rect">
+                            <a:avLst/>
+                          </a:prstGeom>
+                        </pic:spPr>
+                      </pic:pic>
+                      <pic:pic xmlns:pic="http://schemas.openxmlformats.org/drawingml/2006/picture">
+                        <pic:nvPicPr>
+                          <pic:cNvPr id="9" name="Image 9"/>
+                          <pic:cNvPicPr/>
+                        </pic:nvPicPr>
+                        <pic:blipFill>
+                          <a:blip r:embed="rId9" cstate="print"/>
+                          <a:stretch>
+                            <a:fillRect/>
+                          </a:stretch>
+                        </pic:blipFill>
+                        <pic:spPr>
+                          <a:xfrm>
+                            <a:off x="7707" y="5155"/>
+                            <a:ext cx="449" cy="422"/>
+                          </a:xfrm>
+                          <a:prstGeom prst="rect">
+                            <a:avLst/>
+                          </a:prstGeom>
+                        </pic:spPr>
+                      </pic:pic>
+                      <pic:pic xmlns:pic="http://schemas.openxmlformats.org/drawingml/2006/picture">
+                        <pic:nvPicPr>
+                          <pic:cNvPr id="10" name="Image 10"/>
+                          <pic:cNvPicPr/>
+                        </pic:nvPicPr>
+                        <pic:blipFill>
+                          <a:blip r:embed="rId10" cstate="print"/>
+                          <a:stretch>
+                            <a:fillRect/>
+                          </a:stretch>
+                        </pic:blipFill>
+                        <pic:spPr>
+                          <a:xfrm>
+                            <a:off x="8466" y="5169"/>
+                            <a:ext cx="411" cy="394"/>
+                          </a:xfrm>
+                          <a:prstGeom prst="rect">
+                            <a:avLst/>
+                          </a:prstGeom>
+                        </pic:spPr>
+                      </pic:pic>
+                      <pic:pic xmlns:pic="http://schemas.openxmlformats.org/drawingml/2006/picture">
+                        <pic:nvPicPr>
+                          <pic:cNvPr id="11" name="Image 11"/>
+                          <pic:cNvPicPr/>
+                        </pic:nvPicPr>
+                        <pic:blipFill>
+                          <a:blip r:embed="rId11" cstate="print"/>
+                          <a:stretch>
+                            <a:fillRect/>
+                          </a:stretch>
+                        </pic:blipFill>
+                        <pic:spPr>
+                          <a:xfrm>
+                            <a:off x="9221" y="5157"/>
+                            <a:ext cx="418" cy="418"/>
+                          </a:xfrm>
+                          <a:prstGeom prst="rect">
+                            <a:avLst/>
+                          </a:prstGeom>
+                        </pic:spPr>
+                      </pic:pic>
+                    </wpg:wgp>
+                  </a:graphicData>
+                </a:graphic>
+              </wp:anchor>
+            </w:drawing>
+          </mc:Choice>
+          <mc:Fallback>
+            <w:pict>
+              <v:group id="_x0000_s1026" o:spid="_x0000_s1026" o:spt="203" style="position:absolute;left:0pt;margin-left:23.6pt;margin-top:17.65pt;height:21.1pt;width:164.25pt;mso-wrap-distance-bottom:0pt;mso-wrap-distance-top:0pt;z-index:-251645952;mso-width-relative:page;mso-height-relative:page;" coordorigin="6354,5155" coordsize="3285,422" o:gfxdata="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">
+                <o:lock v:ext="edit" aspectratio="f"/>
+                <v:shape id="Image 7" o:spid="_x0000_s1026" o:spt="75" type="#_x0000_t75" href="https://www.linkedin.com/in/parvathirajan-natarajan/" style="position:absolute;left:6354;top:5172;height:389;width:389;" o:button="t" filled="f" o:preferrelative="t" stroked="f" coordsize="21600,21600" o:gfxdata="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">
+                  <v:fill on="f" focussize="0,0"/>
+                  <v:stroke on="f"/>
+                  <v:imagedata r:id="rId7" o:title=""/>
+                  <o:lock v:ext="edit" aspectratio="f"/>
+                </v:shape>
+                <v:shape id="Image 8" o:spid="_x0000_s1026" o:spt="75" type="#_x0000_t75" href="https://github.com/parvathirajan" style="position:absolute;left:6995;top:5172;height:389;width:389;" o:button="t" filled="f" o:preferrelative="t" stroked="f" coordsize="21600,21600" o:gfxdata="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">
+                  <v:fill on="f" focussize="0,0"/>
+                  <v:stroke on="f"/>
+                  <v:imagedata r:id="rId8" o:title=""/>
+                  <o:lock v:ext="edit" aspectratio="f"/>
+                </v:shape>
+                <v:shape id="Image 9" o:spid="_x0000_s1026" o:spt="75" type="#_x0000_t75" href="mailto:parvathirajan@hotmail.com" style="position:absolute;left:7707;top:5155;height:422;width:449;" o:button="t" filled="f" o:preferrelative="t" stroked="f" coordsize="21600,21600" o:gfxdata="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">
+                  <v:fill on="f" focussize="0,0"/>
+                  <v:stroke on="f"/>
+                  <v:imagedata r:id="rId9" o:title=""/>
+                  <o:lock v:ext="edit" aspectratio="f"/>
+                </v:shape>
+                <v:shape id="Image 10" o:spid="_x0000_s1026" o:spt="75" type="#_x0000_t75" href="https://parvathirajan.github.io/" style="position:absolute;left:8466;top:5169;height:394;width:411;" o:button="t" filled="f" o:preferrelative="t" stroked="f" coordsize="21600,21600" o:gfxdata="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">
+                  <v:fill on="f" focussize="0,0"/>
+                  <v:stroke on="f"/>
+                  <v:imagedata r:id="rId10" o:title=""/>
+                  <o:lock v:ext="edit" aspectratio="f"/>
+                </v:shape>
+                <v:shape id="Image 11" o:spid="_x0000_s1026" o:spt="75" type="#_x0000_t75" href="https://stackoverflow.com/users/7735255/parvathirajan-natarajan?tab=profile" style="position:absolute;left:9221;top:5157;height:418;width:418;" o:button="t" filled="f" o:preferrelative="t" stroked="f" coordsize="21600,21600" o:gfxdata="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">
+                  <v:fill on="f" focussize="0,0"/>
+                  <v:stroke on="f"/>
+                  <v:imagedata r:id="rId11" o:title=""/>
+                  <o:lock v:ext="edit" aspectratio="f"/>
+                </v:shape>
+                <w10:wrap type="topAndBottom"/>
+              </v:group>
+            </w:pict>
+          </mc:Fallback>
+        </mc:AlternateContent>
       </w:r>
     </w:p>
     <w:p>
       <w:pPr>
         <w:pStyle w:val="2"/>
-        <w:spacing w:before="227"/>
-        <w:ind w:left="771" w:leftChars="96" w:hanging="560" w:hangingChars="200"/>
-      </w:pPr>
-      <w:r>
+        <w:spacing w:before="303"/>
         <w:rPr>
           <w:color w:val="4F81BD" w:themeColor="accent1"/>
-          <w:position w:val="-9"/>
           <w14:textFill>
             <w14:solidFill>
               <w14:schemeClr w14:val="accent1"/>
             </w14:solidFill>
           </w14:textFill>
         </w:rPr>
-        <w:drawing>
-          <wp:inline distT="0" distB="0" distL="0" distR="0">
-            <wp:extent cx="274320" cy="274320"/>
-            <wp:effectExtent l="0" t="0" r="5080" b="5080"/>
-            <wp:docPr id="12" name="Image 12"/>
-            <wp:cNvGraphicFramePr/>
-            <a:graphic xmlns:a="http://schemas.openxmlformats.org/drawingml/2006/main">
-              <a:graphicData uri="http://schemas.openxmlformats.org/drawingml/2006/picture">
-                <pic:pic xmlns:pic="http://schemas.openxmlformats.org/drawingml/2006/picture">
-                  <pic:nvPicPr>
-                    <pic:cNvPr id="12" name="Image 12"/>
-                    <pic:cNvPicPr/>
-                  </pic:nvPicPr>
-                  <pic:blipFill>
-                    <a:blip r:embed="rId17" cstate="print"/>
-                    <a:stretch>
-                      <a:fillRect/>
-                    </a:stretch>
-                  </pic:blipFill>
-                  <pic:spPr>
-                    <a:xfrm>
-                      <a:off x="0" y="0"/>
-                      <a:ext cx="274320" cy="274320"/>
-                    </a:xfrm>
-                    <a:prstGeom prst="rect">
-                      <a:avLst/>
-                    </a:prstGeom>
-                  </pic:spPr>
-                </pic:pic>
-              </a:graphicData>
-            </a:graphic>
-          </wp:inline>
-        </w:drawing>
-      </w:r>
-      <w:r>
-        <w:rPr>
-          <w:rFonts w:ascii="Times New Roman"/>
+      </w:pPr>
+      <w:r>
+        <w:rPr>
           <w:color w:val="4F81BD" w:themeColor="accent1"/>
-          <w:spacing w:val="80"/>
-          <w:sz w:val="20"/>
+          <w:spacing w:val="-2"/>
           <w14:textFill>
             <w14:solidFill>
               <w14:schemeClr w14:val="accent1"/>
             </w14:solidFill>
           </w14:textFill>
         </w:rPr>
-        <w:t xml:space="preserve"> </w:t>
-      </w:r>
-      <w:r>
-        <w:rPr>
-          <w:color w:val="4F81BD" w:themeColor="accent1"/>
-          <w:spacing w:val="-24"/>
-          <w:u w:val="single" w:color="234060"/>
-          <w14:textFill>
-            <w14:solidFill>
-              <w14:schemeClr w14:val="accent1"/>
-            </w14:solidFill>
-          </w14:textFill>
-        </w:rPr>
-        <w:t xml:space="preserve"> </w:t>
-      </w:r>
-      <w:r>
-        <w:rPr>
-          <w:color w:val="4F81BD" w:themeColor="accent1"/>
-          <w:u w:val="single" w:color="234060"/>
-          <w14:textFill>
-            <w14:solidFill>
-              <w14:schemeClr w14:val="accent1"/>
-            </w14:solidFill>
-          </w14:textFill>
-        </w:rPr>
         <w:t>Tools</w:t>
       </w:r>
       <w:r>
         <w:rPr>
           <w:rFonts w:hint="default"/>
           <w:color w:val="4F81BD" w:themeColor="accent1"/>
-          <w:u w:val="single" w:color="234060"/>
+          <w:spacing w:val="-2"/>
           <w:lang w:val="en-US"/>
           <w14:textFill>
             <w14:solidFill>
@@ -941,7 +815,7 @@
       <w:r>
         <w:rPr>
           <w:color w:val="4F81BD" w:themeColor="accent1"/>
-          <w:u w:val="single" w:color="234060"/>
+          <w:spacing w:val="-2"/>
           <w14:textFill>
             <w14:solidFill>
               <w14:schemeClr w14:val="accent1"/>
@@ -954,7 +828,7 @@
         <w:rPr>
           <w:rFonts w:hint="default"/>
           <w:color w:val="4F81BD" w:themeColor="accent1"/>
-          <w:u w:val="single" w:color="234060"/>
+          <w:spacing w:val="-2"/>
           <w:lang w:val="en-US"/>
           <w14:textFill>
             <w14:solidFill>
@@ -963,6 +837,100 @@
           </w14:textFill>
         </w:rPr>
         <w:t xml:space="preserve"> and Methodologies</w:t>
+      </w:r>
+    </w:p>
+    <w:p>
+      <w:pPr>
+        <w:pStyle w:val="5"/>
+      </w:pPr>
+      <w:r>
+        <w:rPr>
+          <w:color w:val="4F81BD" w:themeColor="accent1"/>
+          <w:sz w:val="6"/>
+          <w14:textFill>
+            <w14:solidFill>
+              <w14:schemeClr w14:val="accent1"/>
+            </w14:solidFill>
+          </w14:textFill>
+        </w:rPr>
+        <mc:AlternateContent>
+          <mc:Choice Requires="wps">
+            <w:drawing>
+              <wp:anchor distT="0" distB="0" distL="0" distR="0" simplePos="0" relativeHeight="251671552" behindDoc="1" locked="0" layoutInCell="1" allowOverlap="1">
+                <wp:simplePos x="0" y="0"/>
+                <wp:positionH relativeFrom="page">
+                  <wp:posOffset>260350</wp:posOffset>
+                </wp:positionH>
+                <wp:positionV relativeFrom="paragraph">
+                  <wp:posOffset>61595</wp:posOffset>
+                </wp:positionV>
+                <wp:extent cx="2185035" cy="6350"/>
+                <wp:effectExtent l="0" t="0" r="0" b="0"/>
+                <wp:wrapTopAndBottom/>
+                <wp:docPr id="12" name="Graphic 6"/>
+                <wp:cNvGraphicFramePr/>
+                <a:graphic xmlns:a="http://schemas.openxmlformats.org/drawingml/2006/main">
+                  <a:graphicData uri="http://schemas.microsoft.com/office/word/2010/wordprocessingShape">
+                    <wps:wsp>
+                      <wps:cNvSpPr/>
+                      <wps:spPr>
+                        <a:xfrm>
+                          <a:off x="0" y="0"/>
+                          <a:ext cx="2185035" cy="6350"/>
+                        </a:xfrm>
+                        <a:custGeom>
+                          <a:avLst/>
+                          <a:gdLst/>
+                          <a:ahLst/>
+                          <a:cxnLst/>
+                          <a:rect l="l" t="t" r="r" b="b"/>
+                          <a:pathLst>
+                            <a:path w="2185035" h="6350">
+                              <a:moveTo>
+                                <a:pt x="2184527" y="0"/>
+                              </a:moveTo>
+                              <a:lnTo>
+                                <a:pt x="0" y="0"/>
+                              </a:lnTo>
+                              <a:lnTo>
+                                <a:pt x="0" y="6096"/>
+                              </a:lnTo>
+                              <a:lnTo>
+                                <a:pt x="2184527" y="6096"/>
+                              </a:lnTo>
+                              <a:lnTo>
+                                <a:pt x="2184527" y="0"/>
+                              </a:lnTo>
+                              <a:close/>
+                            </a:path>
+                          </a:pathLst>
+                        </a:custGeom>
+                        <a:solidFill>
+                          <a:srgbClr val="234060"/>
+                        </a:solidFill>
+                      </wps:spPr>
+                      <wps:bodyPr wrap="square" lIns="0" tIns="0" rIns="0" bIns="0" rtlCol="0">
+                        <a:noAutofit/>
+                      </wps:bodyPr>
+                    </wps:wsp>
+                  </a:graphicData>
+                </a:graphic>
+              </wp:anchor>
+            </w:drawing>
+          </mc:Choice>
+          <mc:Fallback>
+            <w:pict>
+              <v:shape id="Graphic 6" o:spid="_x0000_s1026" o:spt="100" style="position:absolute;left:0pt;margin-left:20.5pt;margin-top:4.85pt;height:0.5pt;width:172.05pt;mso-position-horizontal-relative:page;mso-wrap-distance-bottom:0pt;mso-wrap-distance-top:0pt;z-index:-251644928;mso-width-relative:page;mso-height-relative:page;" fillcolor="#234060" filled="t" stroked="f" coordsize="2185035,6350" o:gfxdata="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" path="m2184527,0l0,0,0,6096,2184527,6096,2184527,0xe">
+                <v:fill on="t" focussize="0,0"/>
+                <v:stroke on="f"/>
+                <v:imagedata o:title=""/>
+                <o:lock v:ext="edit" aspectratio="f"/>
+                <v:textbox inset="0mm,0mm,0mm,0mm"/>
+                <w10:wrap type="topAndBottom"/>
+              </v:shape>
+            </w:pict>
+          </mc:Fallback>
+        </mc:AlternateContent>
       </w:r>
     </w:p>
     <w:p>
@@ -1232,7 +1200,7 @@
     <w:p>
       <w:pPr>
         <w:pStyle w:val="2"/>
-        <w:spacing w:before="242"/>
+        <w:spacing w:before="303"/>
         <w:rPr>
           <w:color w:val="4F81BD" w:themeColor="accent1"/>
           <w14:textFill>
@@ -1304,108 +1272,101 @@
     <w:p>
       <w:pPr>
         <w:pStyle w:val="5"/>
-        <w:spacing w:before="11"/>
-        <w:rPr>
-          <w:sz w:val="2"/>
-        </w:rPr>
-      </w:pPr>
-    </w:p>
-    <w:p>
-      <w:pPr>
-        <w:pStyle w:val="5"/>
-        <w:spacing w:line="20" w:lineRule="exact"/>
-        <w:ind w:left="408" w:right="-15"/>
-        <w:rPr>
-          <w:sz w:val="2"/>
-        </w:rPr>
-      </w:pPr>
-      <w:r>
-        <w:rPr>
-          <w:sz w:val="2"/>
+        <w:rPr>
+          <w:color w:val="4F81BD" w:themeColor="accent1"/>
+          <w:sz w:val="6"/>
+          <w14:textFill>
+            <w14:solidFill>
+              <w14:schemeClr w14:val="accent1"/>
+            </w14:solidFill>
+          </w14:textFill>
+        </w:rPr>
+      </w:pPr>
+      <w:r>
+        <w:rPr>
+          <w:color w:val="4F81BD" w:themeColor="accent1"/>
+          <w:sz w:val="6"/>
+          <w14:textFill>
+            <w14:solidFill>
+              <w14:schemeClr w14:val="accent1"/>
+            </w14:solidFill>
+          </w14:textFill>
         </w:rPr>
         <mc:AlternateContent>
-          <mc:Choice Requires="wpg">
+          <mc:Choice Requires="wps">
             <w:drawing>
-              <wp:inline distT="0" distB="0" distL="0" distR="0">
-                <wp:extent cx="2094230" cy="6350"/>
+              <wp:anchor distT="0" distB="0" distL="0" distR="0" simplePos="0" relativeHeight="251672576" behindDoc="1" locked="0" layoutInCell="1" allowOverlap="1">
+                <wp:simplePos x="0" y="0"/>
+                <wp:positionH relativeFrom="page">
+                  <wp:posOffset>260350</wp:posOffset>
+                </wp:positionH>
+                <wp:positionV relativeFrom="paragraph">
+                  <wp:posOffset>61595</wp:posOffset>
+                </wp:positionV>
+                <wp:extent cx="2185035" cy="6350"/>
                 <wp:effectExtent l="0" t="0" r="0" b="0"/>
-                <wp:docPr id="13" name="Group 13"/>
+                <wp:wrapTopAndBottom/>
+                <wp:docPr id="18" name="Graphic 6"/>
                 <wp:cNvGraphicFramePr/>
                 <a:graphic xmlns:a="http://schemas.openxmlformats.org/drawingml/2006/main">
-                  <a:graphicData uri="http://schemas.microsoft.com/office/word/2010/wordprocessingGroup">
-                    <wpg:wgp>
-                      <wpg:cNvGrpSpPr/>
-                      <wpg:grpSpPr>
+                  <a:graphicData uri="http://schemas.microsoft.com/office/word/2010/wordprocessingShape">
+                    <wps:wsp>
+                      <wps:cNvSpPr/>
+                      <wps:spPr>
                         <a:xfrm>
                           <a:off x="0" y="0"/>
-                          <a:ext cx="2094864" cy="6350"/>
-                          <a:chOff x="0" y="0"/>
-                          <a:chExt cx="2094864" cy="6350"/>
+                          <a:ext cx="2185035" cy="6350"/>
                         </a:xfrm>
-                      </wpg:grpSpPr>
-                      <wps:wsp>
-                        <wps:cNvPr id="14" name="Graphic 14"/>
-                        <wps:cNvSpPr/>
-                        <wps:spPr>
-                          <a:xfrm>
-                            <a:off x="0" y="0"/>
-                            <a:ext cx="2094864" cy="6350"/>
-                          </a:xfrm>
-                          <a:custGeom>
-                            <a:avLst/>
-                            <a:gdLst/>
-                            <a:ahLst/>
-                            <a:cxnLst/>
-                            <a:rect l="l" t="t" r="r" b="b"/>
-                            <a:pathLst>
-                              <a:path w="2094864" h="6350">
-                                <a:moveTo>
-                                  <a:pt x="2094611" y="0"/>
-                                </a:moveTo>
-                                <a:lnTo>
-                                  <a:pt x="0" y="0"/>
-                                </a:lnTo>
-                                <a:lnTo>
-                                  <a:pt x="0" y="6095"/>
-                                </a:lnTo>
-                                <a:lnTo>
-                                  <a:pt x="2094611" y="6095"/>
-                                </a:lnTo>
-                                <a:lnTo>
-                                  <a:pt x="2094611" y="0"/>
-                                </a:lnTo>
-                                <a:close/>
-                              </a:path>
-                            </a:pathLst>
-                          </a:custGeom>
-                          <a:solidFill>
-                            <a:srgbClr val="234060"/>
-                          </a:solidFill>
-                        </wps:spPr>
-                        <wps:bodyPr wrap="square" lIns="0" tIns="0" rIns="0" bIns="0" rtlCol="0">
-                          <a:noAutofit/>
-                        </wps:bodyPr>
-                      </wps:wsp>
-                    </wpg:wgp>
+                        <a:custGeom>
+                          <a:avLst/>
+                          <a:gdLst/>
+                          <a:ahLst/>
+                          <a:cxnLst/>
+                          <a:rect l="l" t="t" r="r" b="b"/>
+                          <a:pathLst>
+                            <a:path w="2185035" h="6350">
+                              <a:moveTo>
+                                <a:pt x="2184527" y="0"/>
+                              </a:moveTo>
+                              <a:lnTo>
+                                <a:pt x="0" y="0"/>
+                              </a:lnTo>
+                              <a:lnTo>
+                                <a:pt x="0" y="6096"/>
+                              </a:lnTo>
+                              <a:lnTo>
+                                <a:pt x="2184527" y="6096"/>
+                              </a:lnTo>
+                              <a:lnTo>
+                                <a:pt x="2184527" y="0"/>
+                              </a:lnTo>
+                              <a:close/>
+                            </a:path>
+                          </a:pathLst>
+                        </a:custGeom>
+                        <a:solidFill>
+                          <a:srgbClr val="234060"/>
+                        </a:solidFill>
+                      </wps:spPr>
+                      <wps:bodyPr wrap="square" lIns="0" tIns="0" rIns="0" bIns="0" rtlCol="0">
+                        <a:noAutofit/>
+                      </wps:bodyPr>
+                    </wps:wsp>
                   </a:graphicData>
                 </a:graphic>
-              </wp:inline>
+              </wp:anchor>
             </w:drawing>
           </mc:Choice>
           <mc:Fallback>
             <w:pict>
-              <v:group id="_x0000_s1026" o:spid="_x0000_s1026" o:spt="203" style="height:0.5pt;width:164.9pt;" coordsize="2094864,6350" o:gfxdata="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">
+              <v:shape id="Graphic 6" o:spid="_x0000_s1026" o:spt="100" style="position:absolute;left:0pt;margin-left:20.5pt;margin-top:4.85pt;height:0.5pt;width:172.05pt;mso-position-horizontal-relative:page;mso-wrap-distance-bottom:0pt;mso-wrap-distance-top:0pt;z-index:-251643904;mso-width-relative:page;mso-height-relative:page;" fillcolor="#234060" filled="t" stroked="f" coordsize="2185035,6350" o:gfxdata="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" path="m2184527,0l0,0,0,6096,2184527,6096,2184527,0xe">
+                <v:fill on="t" focussize="0,0"/>
+                <v:stroke on="f"/>
+                <v:imagedata o:title=""/>
                 <o:lock v:ext="edit" aspectratio="f"/>
-                <v:shape id="Graphic 14" o:spid="_x0000_s1026" o:spt="100" style="position:absolute;left:0;top:0;height:6350;width:2094864;" fillcolor="#234060" filled="t" stroked="f" coordsize="2094864,6350" o:gfxdata="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" path="m2094611,0l0,0,0,6095,2094611,6095,2094611,0xe">
-                  <v:fill on="t" focussize="0,0"/>
-                  <v:stroke on="f"/>
-                  <v:imagedata o:title=""/>
-                  <o:lock v:ext="edit" aspectratio="f"/>
-                  <v:textbox inset="0mm,0mm,0mm,0mm"/>
-                </v:shape>
-                <w10:wrap type="none"/>
-                <w10:anchorlock/>
-              </v:group>
+                <v:textbox inset="0mm,0mm,0mm,0mm"/>
+                <w10:wrap type="topAndBottom"/>
+              </v:shape>
             </w:pict>
           </mc:Fallback>
         </mc:AlternateContent>
@@ -1924,7 +1885,7 @@
           <mc:Choice Requires="wpg">
             <w:drawing>
               <wp:inline distT="0" distB="0" distL="0" distR="0">
-                <wp:extent cx="4695190" cy="6350"/>
+                <wp:extent cx="4389120" cy="6350"/>
                 <wp:effectExtent l="0" t="0" r="0" b="0"/>
                 <wp:docPr id="36" name="Group 36"/>
                 <wp:cNvGraphicFramePr/>
@@ -1935,7 +1896,7 @@
                       <wpg:grpSpPr>
                         <a:xfrm>
                           <a:off x="0" y="0"/>
-                          <a:ext cx="4695190" cy="6350"/>
+                          <a:ext cx="4389120" cy="6350"/>
                           <a:chOff x="0" y="0"/>
                           <a:chExt cx="4695190" cy="6350"/>
                         </a:xfrm>
@@ -1991,7 +1952,7 @@
           </mc:Choice>
           <mc:Fallback>
             <w:pict>
-              <v:group id="_x0000_s1026" o:spid="_x0000_s1026" o:spt="203" style="height:0.5pt;width:369.7pt;" coordsize="4695190,6350" o:gfxdata="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">
+              <v:group id="_x0000_s1026" o:spid="_x0000_s1026" o:spt="203" style="height:0.5pt;width:345.6pt;" coordsize="4695190,6350" o:gfxdata="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">
                 <o:lock v:ext="edit" aspectratio="f"/>
                 <v:shape id="Graphic 22" o:spid="_x0000_s1026" o:spt="100" style="position:absolute;left:0;top:0;height:6350;width:4695190;" fillcolor="#234060" filled="t" stroked="f" coordsize="4695190,6350" o:gfxdata="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" path="m4694809,0l0,0,0,6095,4694809,6095,4694809,0xe">
                   <v:fill on="t" focussize="0,0"/>
@@ -2010,112 +1971,68 @@
     </w:p>
     <w:p>
       <w:pPr>
-        <w:pStyle w:val="5"/>
-        <w:spacing w:before="129"/>
-        <w:ind w:left="173" w:right="137"/>
+        <w:pStyle w:val="9"/>
+        <w:numPr>
+          <w:numId w:val="0"/>
+        </w:numPr>
+        <w:tabs>
+          <w:tab w:val="left" w:pos="1157"/>
+        </w:tabs>
+        <w:spacing w:before="121" w:after="0" w:line="242" w:lineRule="auto"/>
+        <w:ind w:left="720" w:leftChars="0" w:right="575" w:rightChars="0"/>
         <w:jc w:val="both"/>
-      </w:pPr>
-      <w:r>
-        <w:t>Parvathirajan</w:t>
-      </w:r>
-      <w:r>
-        <w:rPr>
-          <w:spacing w:val="-4"/>
-        </w:rPr>
-        <w:t xml:space="preserve"> </w:t>
-      </w:r>
-      <w:r>
-        <w:t>is</w:t>
-      </w:r>
-      <w:r>
-        <w:rPr>
-          <w:spacing w:val="-3"/>
-        </w:rPr>
-        <w:t xml:space="preserve"> </w:t>
-      </w:r>
-      <w:r>
-        <w:t>a</w:t>
-      </w:r>
-      <w:r>
-        <w:rPr>
-          <w:spacing w:val="-4"/>
-        </w:rPr>
-        <w:t xml:space="preserve"> </w:t>
-      </w:r>
-      <w:r>
-        <w:t>highly</w:t>
-      </w:r>
-      <w:r>
-        <w:rPr>
-          <w:spacing w:val="-4"/>
-        </w:rPr>
-        <w:t xml:space="preserve"> </w:t>
-      </w:r>
-      <w:r>
-        <w:t>accomplished</w:t>
-      </w:r>
-      <w:r>
-        <w:rPr>
-          <w:spacing w:val="-4"/>
-        </w:rPr>
-        <w:t xml:space="preserve"> </w:t>
-      </w:r>
-      <w:r>
-        <w:t>Software</w:t>
-      </w:r>
-      <w:r>
-        <w:rPr>
-          <w:spacing w:val="-5"/>
-        </w:rPr>
-        <w:t xml:space="preserve"> </w:t>
-      </w:r>
-      <w:r>
-        <w:t>Developer</w:t>
-      </w:r>
-      <w:r>
-        <w:rPr>
-          <w:spacing w:val="-3"/>
-        </w:rPr>
-        <w:t xml:space="preserve"> </w:t>
-      </w:r>
-      <w:r>
-        <w:t>with</w:t>
-      </w:r>
-      <w:r>
-        <w:rPr>
-          <w:spacing w:val="-3"/>
-        </w:rPr>
-        <w:t xml:space="preserve"> </w:t>
+        <w:rPr>
+          <w:sz w:val="24"/>
+        </w:rPr>
+      </w:pPr>
+      <w:r>
+        <w:rPr>
+          <w:sz w:val="24"/>
+        </w:rPr>
+        <w:t xml:space="preserve">Parvathirajan is a highly accomplished Software </w:t>
+      </w:r>
+      <w:bookmarkStart w:id="0" w:name="_GoBack"/>
+      <w:r>
+        <w:rPr>
+          <w:sz w:val="24"/>
+        </w:rPr>
+        <w:t xml:space="preserve">Developer </w:t>
+      </w:r>
+      <w:bookmarkEnd w:id="0"/>
+      <w:r>
+        <w:rPr>
+          <w:sz w:val="24"/>
+        </w:rPr>
+        <w:t xml:space="preserve">with </w:t>
       </w:r>
       <w:r>
         <w:rPr>
           <w:rFonts w:hint="default"/>
-          <w:spacing w:val="-3"/>
+          <w:sz w:val="24"/>
           <w:lang w:val="en-US"/>
         </w:rPr>
         <w:t>8</w:t>
       </w:r>
       <w:r>
         <w:rPr>
-          <w:spacing w:val="-3"/>
-        </w:rPr>
-        <w:t xml:space="preserve"> </w:t>
-      </w:r>
-      <w:r>
-        <w:t>years of experience, specializing in Framework development and Cloud technologies. His career has encompassed various phases of the Software Development Life Cycle (SDLC), including Data Analytics, Product Developmen</w:t>
+          <w:sz w:val="24"/>
+        </w:rPr>
+        <w:t xml:space="preserve"> years of experience, specializing in Framework development and Cloud technologies. His career has encompassed various phases of the Software Development Life Cycle (SDLC), including Data Analytics, Product Developmen</w:t>
       </w:r>
       <w:r>
         <w:rPr>
           <w:rFonts w:hint="default"/>
+          <w:sz w:val="24"/>
           <w:lang w:val="en-US"/>
         </w:rPr>
         <w:t>t &amp; Delivery</w:t>
       </w:r>
       <w:r>
+        <w:rPr>
+          <w:sz w:val="24"/>
+        </w:rPr>
         <w:t>, and Cloud Migration projects.</w:t>
       </w:r>
-      <w:bookmarkStart w:id="0" w:name="_GoBack"/>
-      <w:bookmarkEnd w:id="0"/>
     </w:p>
     <w:p>
       <w:pPr>
@@ -2153,7 +2070,7 @@
                     <pic:cNvPicPr/>
                   </pic:nvPicPr>
                   <pic:blipFill>
-                    <a:blip r:embed="rId18" cstate="print"/>
+                    <a:blip r:embed="rId12" cstate="print"/>
                     <a:stretch>
                       <a:fillRect/>
                     </a:stretch>
@@ -2226,7 +2143,7 @@
           <mc:Choice Requires="wpg">
             <w:drawing>
               <wp:inline distT="0" distB="0" distL="0" distR="0">
-                <wp:extent cx="4695190" cy="6350"/>
+                <wp:extent cx="4389120" cy="6350"/>
                 <wp:effectExtent l="0" t="0" r="0" b="0"/>
                 <wp:docPr id="21" name="Group 21"/>
                 <wp:cNvGraphicFramePr/>
@@ -2237,7 +2154,7 @@
                       <wpg:grpSpPr>
                         <a:xfrm>
                           <a:off x="0" y="0"/>
-                          <a:ext cx="4695190" cy="6350"/>
+                          <a:ext cx="4389120" cy="6350"/>
                           <a:chOff x="0" y="0"/>
                           <a:chExt cx="4695190" cy="6350"/>
                         </a:xfrm>
@@ -2293,7 +2210,7 @@
           </mc:Choice>
           <mc:Fallback>
             <w:pict>
-              <v:group id="_x0000_s1026" o:spid="_x0000_s1026" o:spt="203" style="height:0.5pt;width:369.7pt;" coordsize="4695190,6350" o:gfxdata="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">
+              <v:group id="_x0000_s1026" o:spid="_x0000_s1026" o:spt="203" style="height:0.5pt;width:345.6pt;" coordsize="4695190,6350" o:gfxdata="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">
                 <o:lock v:ext="edit" aspectratio="f"/>
                 <v:shape id="Graphic 22" o:spid="_x0000_s1026" o:spt="100" style="position:absolute;left:0;top:0;height:6350;width:4695190;" fillcolor="#234060" filled="t" stroked="f" coordsize="4695190,6350" o:gfxdata="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" path="m4694809,0l0,0,0,6095,4694809,6095,4694809,0xe">
                   <v:fill on="t" focussize="0,0"/>
@@ -2328,7 +2245,7 @@
           <w:b/>
           <w:bCs/>
         </w:rPr>
-        <w:t>Deloitte Shared Services India LLP.</w:t>
+        <w:t>Deloitte S</w:t>
       </w:r>
       <w:r>
         <w:rPr>
@@ -2337,7 +2254,23 @@
           <w:bCs/>
           <w:lang w:val="en-US"/>
         </w:rPr>
-        <w:t xml:space="preserve">                </w:t>
+        <w:t>outh Asia</w:t>
+      </w:r>
+      <w:r>
+        <w:rPr>
+          <w:b/>
+          <w:bCs/>
+        </w:rPr>
+        <w:t xml:space="preserve"> LLP</w:t>
+      </w:r>
+      <w:r>
+        <w:rPr>
+          <w:rFonts w:hint="default"/>
+          <w:b/>
+          <w:bCs/>
+          <w:lang w:val="en-US"/>
+        </w:rPr>
+        <w:t xml:space="preserve">                                 </w:t>
       </w:r>
       <w:r>
         <w:rPr>
@@ -2383,153 +2316,199 @@
         <w:tabs>
           <w:tab w:val="left" w:pos="5617"/>
         </w:tabs>
-        <w:spacing w:line="580" w:lineRule="atLeast"/>
+        <w:spacing w:line="240" w:lineRule="auto"/>
         <w:ind w:left="720" w:leftChars="0" w:right="284"/>
       </w:pPr>
+    </w:p>
+    <w:p>
+      <w:pPr>
+        <w:pStyle w:val="5"/>
+        <w:tabs>
+          <w:tab w:val="left" w:pos="5617"/>
+        </w:tabs>
+        <w:spacing w:line="240" w:lineRule="auto"/>
+        <w:ind w:left="720" w:leftChars="0" w:right="284"/>
+      </w:pPr>
       <w:r>
         <w:t>Role: Senior Software Consultant</w:t>
+      </w:r>
+    </w:p>
+    <w:p>
+      <w:pPr>
+        <w:pStyle w:val="5"/>
+        <w:spacing w:line="240" w:lineRule="auto"/>
+        <w:ind w:left="720" w:leftChars="0"/>
+      </w:pPr>
+      <w:r>
+        <w:t>Client:</w:t>
+      </w:r>
+      <w:r>
+        <w:rPr>
+          <w:spacing w:val="-2"/>
+        </w:rPr>
+        <w:t xml:space="preserve"> </w:t>
+      </w:r>
+      <w:r>
+        <w:t>Insurance</w:t>
+      </w:r>
+      <w:r>
+        <w:rPr>
+          <w:spacing w:val="-5"/>
+        </w:rPr>
+        <w:t xml:space="preserve"> </w:t>
+      </w:r>
+      <w:r>
+        <w:t>Companies</w:t>
+      </w:r>
+      <w:r>
+        <w:rPr>
+          <w:spacing w:val="-3"/>
+        </w:rPr>
+        <w:t xml:space="preserve"> </w:t>
+      </w:r>
+      <w:r>
+        <w:t>in</w:t>
+      </w:r>
+      <w:r>
+        <w:rPr>
+          <w:spacing w:val="-3"/>
+        </w:rPr>
+        <w:t xml:space="preserve"> </w:t>
+      </w:r>
+      <w:r>
+        <w:rPr>
+          <w:spacing w:val="-5"/>
+        </w:rPr>
+        <w:t>US</w:t>
+      </w:r>
+    </w:p>
+    <w:p>
+      <w:pPr>
+        <w:pStyle w:val="5"/>
+        <w:spacing w:line="240" w:lineRule="auto"/>
+        <w:ind w:left="720" w:leftChars="0"/>
+        <w:rPr>
+          <w:spacing w:val="-2"/>
+        </w:rPr>
+      </w:pPr>
+      <w:r>
+        <w:t>Tech</w:t>
+      </w:r>
+      <w:r>
+        <w:rPr>
+          <w:spacing w:val="-5"/>
+        </w:rPr>
+        <w:t xml:space="preserve"> </w:t>
+      </w:r>
+      <w:r>
+        <w:t>Stack:</w:t>
+      </w:r>
+      <w:r>
+        <w:rPr>
+          <w:spacing w:val="-1"/>
+        </w:rPr>
+        <w:t xml:space="preserve"> </w:t>
+      </w:r>
+      <w:r>
+        <w:t>Python,</w:t>
+      </w:r>
+      <w:r>
+        <w:rPr>
+          <w:spacing w:val="-2"/>
+        </w:rPr>
+        <w:t xml:space="preserve"> </w:t>
+      </w:r>
+      <w:r>
+        <w:t>PySpark,</w:t>
+      </w:r>
+      <w:r>
+        <w:rPr>
+          <w:spacing w:val="-1"/>
+        </w:rPr>
+        <w:t xml:space="preserve"> </w:t>
+      </w:r>
+      <w:r>
+        <w:t>AWS, Rest</w:t>
+      </w:r>
+      <w:r>
+        <w:rPr>
+          <w:spacing w:val="-3"/>
+        </w:rPr>
+        <w:t xml:space="preserve"> </w:t>
+      </w:r>
+      <w:r>
+        <w:t>API,</w:t>
+      </w:r>
+      <w:r>
+        <w:rPr>
+          <w:spacing w:val="-1"/>
+        </w:rPr>
+        <w:t xml:space="preserve"> </w:t>
+      </w:r>
+      <w:r>
+        <w:t>Dynamo</w:t>
+      </w:r>
+      <w:r>
+        <w:rPr>
+          <w:spacing w:val="-4"/>
+        </w:rPr>
+        <w:t xml:space="preserve"> </w:t>
+      </w:r>
+      <w:r>
+        <w:t>DB,</w:t>
+      </w:r>
+      <w:r>
+        <w:rPr>
+          <w:spacing w:val="-3"/>
+        </w:rPr>
+        <w:t xml:space="preserve"> </w:t>
+      </w:r>
+      <w:r>
+        <w:t>Typescript,</w:t>
+      </w:r>
+      <w:r>
+        <w:rPr>
+          <w:spacing w:val="-1"/>
+        </w:rPr>
+        <w:t xml:space="preserve"> </w:t>
+      </w:r>
+      <w:r>
+        <w:rPr>
+          <w:spacing w:val="-2"/>
+        </w:rPr>
+        <w:t>React</w:t>
+      </w:r>
+    </w:p>
+    <w:p>
+      <w:pPr>
+        <w:pStyle w:val="5"/>
+        <w:tabs>
+          <w:tab w:val="left" w:pos="5617"/>
+        </w:tabs>
+        <w:spacing w:line="240" w:lineRule="auto"/>
+        <w:ind w:left="720" w:leftChars="0" w:right="284"/>
+      </w:pPr>
+      <w:r>
+        <w:rPr>
+          <w:rFonts w:hint="default"/>
+          <w:lang w:val="en-US"/>
+        </w:rPr>
+        <w:t xml:space="preserve">Employment: </w:t>
+      </w:r>
+      <w:r>
+        <w:t>Contractor from February 2021 to February 2022; transitioned to full-time employee (direct payroll) from February 2022 to present.</w:t>
       </w:r>
     </w:p>
     <w:p>
       <w:pPr>
         <w:pStyle w:val="5"/>
         <w:ind w:left="720" w:leftChars="0"/>
-      </w:pPr>
-      <w:r>
-        <w:t>Client:</w:t>
-      </w:r>
-      <w:r>
-        <w:rPr>
+        <w:rPr>
+          <w:rFonts w:hint="default"/>
           <w:spacing w:val="-2"/>
-        </w:rPr>
-        <w:t xml:space="preserve"> </w:t>
-      </w:r>
-      <w:r>
-        <w:t>Insurance</w:t>
-      </w:r>
-      <w:r>
-        <w:rPr>
-          <w:spacing w:val="-5"/>
-        </w:rPr>
-        <w:t xml:space="preserve"> </w:t>
-      </w:r>
-      <w:r>
-        <w:t>Companies</w:t>
-      </w:r>
-      <w:r>
-        <w:rPr>
-          <w:spacing w:val="-3"/>
-        </w:rPr>
-        <w:t xml:space="preserve"> </w:t>
-      </w:r>
-      <w:r>
-        <w:t>in</w:t>
-      </w:r>
-      <w:r>
-        <w:rPr>
-          <w:spacing w:val="-3"/>
-        </w:rPr>
-        <w:t xml:space="preserve"> </w:t>
-      </w:r>
-      <w:r>
-        <w:rPr>
-          <w:spacing w:val="-5"/>
-        </w:rPr>
-        <w:t>US</w:t>
-      </w:r>
-    </w:p>
-    <w:p>
-      <w:pPr>
-        <w:pStyle w:val="5"/>
-        <w:ind w:left="720" w:leftChars="0"/>
-      </w:pPr>
-      <w:r>
-        <w:t>Tech</w:t>
-      </w:r>
-      <w:r>
-        <w:rPr>
-          <w:spacing w:val="-5"/>
-        </w:rPr>
-        <w:t xml:space="preserve"> </w:t>
-      </w:r>
-      <w:r>
-        <w:t>Stack:</w:t>
-      </w:r>
-      <w:r>
-        <w:rPr>
-          <w:spacing w:val="-1"/>
-        </w:rPr>
-        <w:t xml:space="preserve"> </w:t>
-      </w:r>
-      <w:r>
-        <w:t>Python,</w:t>
-      </w:r>
-      <w:r>
-        <w:rPr>
-          <w:spacing w:val="-2"/>
-        </w:rPr>
-        <w:t xml:space="preserve"> </w:t>
-      </w:r>
-      <w:r>
-        <w:t>PySpark,</w:t>
-      </w:r>
-      <w:r>
-        <w:rPr>
-          <w:spacing w:val="-1"/>
-        </w:rPr>
-        <w:t xml:space="preserve"> </w:t>
-      </w:r>
-      <w:r>
-        <w:t>AWS, Rest</w:t>
-      </w:r>
-      <w:r>
-        <w:rPr>
-          <w:spacing w:val="-3"/>
-        </w:rPr>
-        <w:t xml:space="preserve"> </w:t>
-      </w:r>
-      <w:r>
-        <w:t>API,</w:t>
-      </w:r>
-      <w:r>
-        <w:rPr>
-          <w:spacing w:val="-1"/>
-        </w:rPr>
-        <w:t xml:space="preserve"> </w:t>
-      </w:r>
-      <w:r>
-        <w:t>Dynamo</w:t>
-      </w:r>
-      <w:r>
-        <w:rPr>
-          <w:spacing w:val="-4"/>
-        </w:rPr>
-        <w:t xml:space="preserve"> </w:t>
-      </w:r>
-      <w:r>
-        <w:t>DB,</w:t>
-      </w:r>
-      <w:r>
-        <w:rPr>
-          <w:spacing w:val="-3"/>
-        </w:rPr>
-        <w:t xml:space="preserve"> </w:t>
-      </w:r>
-      <w:r>
-        <w:t>Typescript,</w:t>
-      </w:r>
-      <w:r>
-        <w:rPr>
-          <w:spacing w:val="-1"/>
-        </w:rPr>
-        <w:t xml:space="preserve"> </w:t>
-      </w:r>
-      <w:r>
-        <w:rPr>
-          <w:spacing w:val="-2"/>
-        </w:rPr>
-        <w:t>React</w:t>
-      </w:r>
+          <w:lang w:val="en-US"/>
+        </w:rPr>
+      </w:pPr>
     </w:p>
     <w:p>
       <w:pPr>
@@ -2704,24 +2683,14 @@
         </w:rPr>
         <w:t>Initiated and led the end-to-end development of a data transfer plugin, originally built for Gmail and later extended to Outlook, enabling seamless migration of email content to backend systems and the enterprise data server.</w:t>
       </w:r>
-    </w:p>
-    <w:p>
-      <w:pPr>
-        <w:pStyle w:val="9"/>
-        <w:numPr>
-          <w:ilvl w:val="1"/>
-          <w:numId w:val="3"/>
-        </w:numPr>
-        <w:tabs>
-          <w:tab w:val="left" w:pos="1157"/>
-        </w:tabs>
-        <w:spacing w:before="121" w:after="0" w:line="242" w:lineRule="auto"/>
-        <w:ind w:left="1021" w:leftChars="0" w:right="575" w:hanging="361" w:firstLineChars="0"/>
-        <w:jc w:val="both"/>
-        <w:rPr>
-          <w:sz w:val="24"/>
-        </w:rPr>
-      </w:pPr>
+      <w:r>
+        <w:rPr>
+          <w:rFonts w:hint="default"/>
+          <w:sz w:val="24"/>
+          <w:lang w:val="en-US"/>
+        </w:rPr>
+        <w:t xml:space="preserve"> </w:t>
+      </w:r>
       <w:r>
         <w:rPr>
           <w:sz w:val="24"/>
@@ -3003,6 +2972,7 @@
       <w:pPr>
         <w:pStyle w:val="2"/>
         <w:spacing w:before="123"/>
+        <w:ind w:firstLine="140" w:firstLineChars="50"/>
         <w:rPr>
           <w:color w:val="4F81BD" w:themeColor="accent1"/>
           <w14:textFill>
@@ -3013,6 +2983,57 @@
         </w:rPr>
       </w:pPr>
       <w:r>
+        <w:drawing>
+          <wp:anchor distT="0" distB="0" distL="0" distR="0" simplePos="0" relativeHeight="251673600" behindDoc="1" locked="0" layoutInCell="1" allowOverlap="1">
+            <wp:simplePos x="0" y="0"/>
+            <wp:positionH relativeFrom="page">
+              <wp:posOffset>425450</wp:posOffset>
+            </wp:positionH>
+            <wp:positionV relativeFrom="paragraph">
+              <wp:posOffset>92710</wp:posOffset>
+            </wp:positionV>
+            <wp:extent cx="274320" cy="228600"/>
+            <wp:effectExtent l="0" t="0" r="5080" b="0"/>
+            <wp:wrapTight wrapText="bothSides">
+              <wp:wrapPolygon>
+                <wp:start x="0" y="0"/>
+                <wp:lineTo x="0" y="19200"/>
+                <wp:lineTo x="19500" y="19200"/>
+                <wp:lineTo x="17550" y="0"/>
+                <wp:lineTo x="0" y="0"/>
+              </wp:wrapPolygon>
+            </wp:wrapTight>
+            <wp:docPr id="30" name="Image 17"/>
+            <wp:cNvGraphicFramePr/>
+            <a:graphic xmlns:a="http://schemas.openxmlformats.org/drawingml/2006/main">
+              <a:graphicData uri="http://schemas.openxmlformats.org/drawingml/2006/picture">
+                <pic:pic xmlns:pic="http://schemas.openxmlformats.org/drawingml/2006/picture">
+                  <pic:nvPicPr>
+                    <pic:cNvPr id="30" name="Image 17"/>
+                    <pic:cNvPicPr/>
+                  </pic:nvPicPr>
+                  <pic:blipFill>
+                    <a:blip r:embed="rId6" cstate="print"/>
+                    <a:stretch>
+                      <a:fillRect/>
+                    </a:stretch>
+                  </pic:blipFill>
+                  <pic:spPr>
+                    <a:xfrm>
+                      <a:off x="0" y="0"/>
+                      <a:ext cx="274320" cy="228600"/>
+                    </a:xfrm>
+                    <a:prstGeom prst="rect">
+                      <a:avLst/>
+                    </a:prstGeom>
+                  </pic:spPr>
+                </pic:pic>
+              </a:graphicData>
+            </a:graphic>
+          </wp:anchor>
+        </w:drawing>
+      </w:r>
+      <w:r>
         <w:rPr>
           <w:color w:val="4F81BD" w:themeColor="accent1"/>
           <w14:textFill>
@@ -3024,7 +3045,7 @@
         <mc:AlternateContent>
           <mc:Choice Requires="wps">
             <w:drawing>
-              <wp:anchor distT="0" distB="0" distL="0" distR="0" simplePos="0" relativeHeight="251669504" behindDoc="1" locked="0" layoutInCell="1" allowOverlap="1">
+              <wp:anchor distT="0" distB="0" distL="0" distR="0" simplePos="0" relativeHeight="251667456" behindDoc="1" locked="0" layoutInCell="1" allowOverlap="1">
                 <wp:simplePos x="0" y="0"/>
                 <wp:positionH relativeFrom="page">
                   <wp:posOffset>438785</wp:posOffset>
@@ -3088,7 +3109,7 @@
           </mc:Choice>
           <mc:Fallback>
             <w:pict>
-              <v:shape id="Graphic 27" o:spid="_x0000_s1026" o:spt="100" style="position:absolute;left:0pt;margin-left:34.55pt;margin-top:25pt;height:0.5pt;width:526.3pt;mso-position-horizontal-relative:page;mso-wrap-distance-bottom:0pt;mso-wrap-distance-top:0pt;z-index:-251646976;mso-width-relative:page;mso-height-relative:page;" fillcolor="#234060" filled="t" stroked="f" coordsize="6684009,6350" o:gfxdata="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" path="m6684009,0l0,0,0,6096,6684009,6096,6684009,0xe">
+              <v:shape id="Graphic 27" o:spid="_x0000_s1026" o:spt="100" style="position:absolute;left:0pt;margin-left:34.55pt;margin-top:25pt;height:0.5pt;width:526.3pt;mso-position-horizontal-relative:page;mso-wrap-distance-bottom:0pt;mso-wrap-distance-top:0pt;z-index:-251649024;mso-width-relative:page;mso-height-relative:page;" fillcolor="#234060" filled="t" stroked="f" coordsize="6684009,6350" o:gfxdata="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" path="m6684009,0l0,0,0,6096,6684009,6096,6684009,0xe">
                 <v:fill on="t" focussize="0,0"/>
                 <v:stroke on="f"/>
                 <v:imagedata o:title=""/>
@@ -3219,7 +3240,7 @@
       <w:pPr>
         <w:pStyle w:val="2"/>
         <w:spacing w:before="289"/>
-        <w:ind w:firstLine="716" w:firstLineChars="0"/>
+        <w:ind w:firstLine="560" w:firstLineChars="200"/>
         <w:rPr>
           <w:color w:val="4F81BD" w:themeColor="accent1"/>
           <w14:textFill>
@@ -3252,7 +3273,7 @@
                     <pic:cNvPicPr/>
                   </pic:nvPicPr>
                   <pic:blipFill>
-                    <a:blip r:embed="rId19" cstate="print"/>
+                    <a:blip r:embed="rId13" cstate="print"/>
                     <a:stretch>
                       <a:fillRect/>
                     </a:stretch>
@@ -3343,7 +3364,7 @@
         <mc:AlternateContent>
           <mc:Choice Requires="wps">
             <w:drawing>
-              <wp:anchor distT="0" distB="0" distL="0" distR="0" simplePos="0" relativeHeight="251670528" behindDoc="1" locked="0" layoutInCell="1" allowOverlap="1">
+              <wp:anchor distT="0" distB="0" distL="0" distR="0" simplePos="0" relativeHeight="251668480" behindDoc="1" locked="0" layoutInCell="1" allowOverlap="1">
                 <wp:simplePos x="0" y="0"/>
                 <wp:positionH relativeFrom="page">
                   <wp:posOffset>504190</wp:posOffset>
@@ -3407,7 +3428,7 @@
           </mc:Choice>
           <mc:Fallback>
             <w:pict>
-              <v:shape id="Graphic 28" o:spid="_x0000_s1026" o:spt="100" style="position:absolute;left:0pt;margin-left:39.7pt;margin-top:2.25pt;height:0.5pt;width:518.4pt;mso-position-horizontal-relative:page;mso-wrap-distance-bottom:0pt;mso-wrap-distance-top:0pt;z-index:-251645952;mso-width-relative:page;mso-height-relative:page;" fillcolor="#234060" filled="t" stroked="f" coordsize="6130925,6350" o:gfxdata="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" path="m6130417,0l0,0,0,6095,6130417,6095,6130417,0xe">
+              <v:shape id="Graphic 28" o:spid="_x0000_s1026" o:spt="100" style="position:absolute;left:0pt;margin-left:39.7pt;margin-top:2.25pt;height:0.5pt;width:518.4pt;mso-position-horizontal-relative:page;mso-wrap-distance-bottom:0pt;mso-wrap-distance-top:0pt;z-index:-251648000;mso-width-relative:page;mso-height-relative:page;" fillcolor="#234060" filled="t" stroked="f" coordsize="6130925,6350" o:gfxdata="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" path="m6130417,0l0,0,0,6095,6130417,6095,6130417,0xe">
                 <v:fill on="t" focussize="0,0"/>
                 <v:stroke on="f"/>
                 <v:imagedata o:title=""/>
@@ -3460,10 +3481,13 @@
       </w:r>
       <w:r>
         <w:rPr>
+          <w:rFonts w:hint="default"/>
           <w:b/>
           <w:bCs/>
-        </w:rPr>
-        <w:tab/>
+          <w:spacing w:val="-4"/>
+          <w:lang w:val="en-US"/>
+        </w:rPr>
+        <w:t xml:space="preserve">                                                                                              </w:t>
       </w:r>
       <w:r>
         <w:rPr>
@@ -3513,211 +3537,40 @@
     <w:p>
       <w:pPr>
         <w:pStyle w:val="5"/>
-        <w:ind w:left="720" w:leftChars="0"/>
-      </w:pPr>
-      <w:r>
-        <w:t xml:space="preserve">Role: Software </w:t>
-      </w:r>
-      <w:r>
-        <w:rPr>
-          <w:spacing w:val="-2"/>
-        </w:rPr>
-        <w:t>Engineer</w:t>
+        <w:tabs>
+          <w:tab w:val="left" w:pos="5617"/>
+        </w:tabs>
+        <w:spacing w:line="240" w:lineRule="auto"/>
+        <w:ind w:left="720" w:leftChars="0" w:right="284"/>
+      </w:pPr>
+      <w:r>
+        <w:t>Role: Software Engineer</w:t>
       </w:r>
     </w:p>
     <w:p>
       <w:pPr>
         <w:pStyle w:val="5"/>
-        <w:ind w:left="720" w:leftChars="0"/>
-      </w:pPr>
-      <w:r>
-        <w:t>Client:</w:t>
-      </w:r>
-      <w:r>
-        <w:rPr>
-          <w:spacing w:val="-2"/>
-        </w:rPr>
-        <w:t xml:space="preserve"> </w:t>
-      </w:r>
-      <w:r>
-        <w:t>Media,</w:t>
-      </w:r>
-      <w:r>
-        <w:rPr>
-          <w:spacing w:val="-3"/>
-        </w:rPr>
-        <w:t xml:space="preserve"> </w:t>
-      </w:r>
-      <w:r>
-        <w:t>Retail</w:t>
-      </w:r>
-      <w:r>
-        <w:rPr>
-          <w:spacing w:val="-3"/>
-        </w:rPr>
-        <w:t xml:space="preserve"> </w:t>
-      </w:r>
-      <w:r>
-        <w:t>and</w:t>
-      </w:r>
-      <w:r>
-        <w:rPr>
-          <w:spacing w:val="-4"/>
-        </w:rPr>
-        <w:t xml:space="preserve"> </w:t>
-      </w:r>
-      <w:r>
-        <w:t>Insurance</w:t>
-      </w:r>
-      <w:r>
-        <w:rPr>
-          <w:spacing w:val="-4"/>
-        </w:rPr>
-        <w:t xml:space="preserve"> </w:t>
-      </w:r>
-      <w:r>
-        <w:t>companies</w:t>
-      </w:r>
-      <w:r>
-        <w:rPr>
-          <w:spacing w:val="-1"/>
-        </w:rPr>
-        <w:t xml:space="preserve"> </w:t>
-      </w:r>
-      <w:r>
-        <w:t>from</w:t>
-      </w:r>
-      <w:r>
-        <w:rPr>
-          <w:spacing w:val="-2"/>
-        </w:rPr>
-        <w:t xml:space="preserve"> </w:t>
-      </w:r>
-      <w:r>
-        <w:rPr>
-          <w:spacing w:val="-5"/>
-        </w:rPr>
-        <w:t>USA</w:t>
+        <w:tabs>
+          <w:tab w:val="left" w:pos="5617"/>
+        </w:tabs>
+        <w:spacing w:line="240" w:lineRule="auto"/>
+        <w:ind w:left="720" w:leftChars="0" w:right="284"/>
+      </w:pPr>
+      <w:r>
+        <w:t>Client: Media, Retail and Insurance companies from USA</w:t>
       </w:r>
     </w:p>
     <w:p>
       <w:pPr>
         <w:pStyle w:val="5"/>
-        <w:ind w:left="720" w:leftChars="0"/>
-      </w:pPr>
-      <w:r>
-        <w:t>Tech</w:t>
-      </w:r>
-      <w:r>
-        <w:rPr>
-          <w:spacing w:val="-5"/>
-        </w:rPr>
-        <w:t xml:space="preserve"> </w:t>
-      </w:r>
-      <w:r>
-        <w:t>Stack: AWS, Python,</w:t>
-      </w:r>
-      <w:r>
-        <w:rPr>
-          <w:spacing w:val="-4"/>
-        </w:rPr>
-        <w:t xml:space="preserve"> </w:t>
-      </w:r>
-      <w:r>
-        <w:t>PySpark,</w:t>
-      </w:r>
-      <w:r>
-        <w:rPr>
-          <w:spacing w:val="-3"/>
-        </w:rPr>
-        <w:t xml:space="preserve"> </w:t>
-      </w:r>
-      <w:r>
-        <w:t>Databricks,</w:t>
-      </w:r>
-      <w:r>
-        <w:rPr>
-          <w:spacing w:val="-2"/>
-        </w:rPr>
-        <w:t xml:space="preserve"> </w:t>
-      </w:r>
-      <w:r>
-        <w:t>Docker,</w:t>
-      </w:r>
-      <w:r>
-        <w:rPr>
-          <w:spacing w:val="-1"/>
-        </w:rPr>
-        <w:t xml:space="preserve"> </w:t>
-      </w:r>
-      <w:r>
-        <w:t>and</w:t>
-      </w:r>
-      <w:r>
-        <w:rPr>
-          <w:spacing w:val="-5"/>
-        </w:rPr>
-        <w:t xml:space="preserve"> </w:t>
-      </w:r>
-      <w:r>
-        <w:t>Databases</w:t>
-      </w:r>
-      <w:r>
-        <w:rPr>
-          <w:spacing w:val="-2"/>
-        </w:rPr>
-        <w:t xml:space="preserve"> </w:t>
-      </w:r>
-      <w:r>
-        <w:t>(Redshift,</w:t>
-      </w:r>
-      <w:r>
-        <w:rPr>
-          <w:spacing w:val="-1"/>
-        </w:rPr>
-        <w:t xml:space="preserve"> </w:t>
-      </w:r>
-      <w:r>
-        <w:t>SQL</w:t>
-      </w:r>
-      <w:r>
-        <w:rPr>
-          <w:spacing w:val="-4"/>
-        </w:rPr>
-        <w:t xml:space="preserve"> </w:t>
-      </w:r>
-      <w:r>
-        <w:t>Server</w:t>
-      </w:r>
-      <w:r>
-        <w:rPr>
-          <w:spacing w:val="-2"/>
-        </w:rPr>
-        <w:t xml:space="preserve"> </w:t>
-      </w:r>
-      <w:r>
-        <w:t>and</w:t>
-      </w:r>
-      <w:r>
-        <w:rPr>
-          <w:spacing w:val="-4"/>
-        </w:rPr>
-        <w:t xml:space="preserve"> </w:t>
-      </w:r>
-      <w:r>
-        <w:t>Dynamo</w:t>
-      </w:r>
-      <w:r>
-        <w:rPr>
-          <w:spacing w:val="-3"/>
-        </w:rPr>
-        <w:t xml:space="preserve"> </w:t>
-      </w:r>
-      <w:r>
-        <w:rPr>
-          <w:spacing w:val="-5"/>
-        </w:rPr>
-        <w:t>DB)</w:t>
+        <w:tabs>
+          <w:tab w:val="left" w:pos="5617"/>
+        </w:tabs>
+        <w:spacing w:line="240" w:lineRule="auto"/>
+        <w:ind w:left="720" w:leftChars="0" w:right="284"/>
+      </w:pPr>
+      <w:r>
+        <w:t>Tech Stack: AWS, Python, PySpark, Databricks, Docker, and Databases (Redshift, SQL Server and Dynamo DB)</w:t>
       </w:r>
     </w:p>
     <w:p>
@@ -3918,7 +3771,7 @@
       <w:pPr>
         <w:pStyle w:val="2"/>
         <w:spacing w:before="289"/>
-        <w:ind w:firstLine="716" w:firstLineChars="0"/>
+        <w:ind w:firstLine="560" w:firstLineChars="200"/>
         <w:rPr>
           <w:color w:val="4F81BD" w:themeColor="accent1"/>
           <w14:textFill>
@@ -3959,7 +3812,7 @@
                     <pic:cNvPicPr/>
                   </pic:nvPicPr>
                   <pic:blipFill>
-                    <a:blip r:embed="rId20" cstate="print"/>
+                    <a:blip r:embed="rId14" cstate="print"/>
                     <a:stretch>
                       <a:fillRect/>
                     </a:stretch>
@@ -4005,7 +3858,7 @@
         <mc:AlternateContent>
           <mc:Choice Requires="wps">
             <w:drawing>
-              <wp:anchor distT="0" distB="0" distL="0" distR="0" simplePos="0" relativeHeight="251671552" behindDoc="1" locked="0" layoutInCell="1" allowOverlap="1">
+              <wp:anchor distT="0" distB="0" distL="0" distR="0" simplePos="0" relativeHeight="251669504" behindDoc="1" locked="0" layoutInCell="1" allowOverlap="1">
                 <wp:simplePos x="0" y="0"/>
                 <wp:positionH relativeFrom="page">
                   <wp:posOffset>473710</wp:posOffset>
@@ -4069,7 +3922,7 @@
           </mc:Choice>
           <mc:Fallback>
             <w:pict>
-              <v:shape id="Graphic 28" o:spid="_x0000_s1026" o:spt="100" style="position:absolute;left:0pt;margin-left:37.3pt;margin-top:1.4pt;height:0.5pt;width:518.4pt;mso-position-horizontal-relative:page;mso-wrap-distance-bottom:0pt;mso-wrap-distance-top:0pt;z-index:-251644928;mso-width-relative:page;mso-height-relative:page;" fillcolor="#234060" filled="t" stroked="f" coordsize="6130925,6350" o:gfxdata="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" path="m6130417,0l0,0,0,6095,6130417,6095,6130417,0xe">
+              <v:shape id="Graphic 28" o:spid="_x0000_s1026" o:spt="100" style="position:absolute;left:0pt;margin-left:37.3pt;margin-top:1.4pt;height:0.5pt;width:518.4pt;mso-position-horizontal-relative:page;mso-wrap-distance-bottom:0pt;mso-wrap-distance-top:0pt;z-index:-251646976;mso-width-relative:page;mso-height-relative:page;" fillcolor="#234060" filled="t" stroked="f" coordsize="6130925,6350" o:gfxdata="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" path="m6130417,0l0,0,0,6095,6130417,6095,6130417,0xe">
                 <v:fill on="t" focussize="0,0"/>
                 <v:stroke on="f"/>
                 <v:imagedata o:title=""/>
@@ -4147,7 +4000,7 @@
           <w:bCs/>
           <w:lang w:val="en-US"/>
         </w:rPr>
-        <w:t xml:space="preserve">        </w:t>
+        <w:t xml:space="preserve">      </w:t>
       </w:r>
       <w:r>
         <w:rPr>

</xml_diff>

<commit_message>
Align name in the resume
</commit_message>
<xml_diff>
--- a/Parvathirajan_Natarajan_CV.docx
+++ b/Parvathirajan_Natarajan_CV.docx
@@ -102,7 +102,7 @@
       <w:pPr>
         <w:pStyle w:val="7"/>
         <w:spacing w:line="259" w:lineRule="auto"/>
-        <w:ind w:firstLine="440" w:firstLineChars="100"/>
+        <w:ind w:left="0" w:leftChars="0" w:firstLine="440" w:firstLineChars="100"/>
         <w:rPr>
           <w:color w:val="234060"/>
           <w:spacing w:val="-2"/>
@@ -339,8 +339,10 @@
       <w:pPr>
         <w:pStyle w:val="7"/>
         <w:spacing w:line="259" w:lineRule="auto"/>
-        <w:ind w:firstLine="436" w:firstLineChars="100"/>
-      </w:pPr>
+        <w:ind w:left="0" w:leftChars="0" w:firstLine="436" w:firstLineChars="100"/>
+      </w:pPr>
+      <w:bookmarkStart w:id="0" w:name="_GoBack"/>
+      <w:bookmarkEnd w:id="0"/>
       <w:r>
         <w:rPr>
           <w:color w:val="234060"/>
@@ -1989,21 +1991,7 @@
         <w:rPr>
           <w:sz w:val="24"/>
         </w:rPr>
-        <w:t xml:space="preserve">Parvathirajan is a highly accomplished Software </w:t>
-      </w:r>
-      <w:bookmarkStart w:id="0" w:name="_GoBack"/>
-      <w:r>
-        <w:rPr>
-          <w:sz w:val="24"/>
-        </w:rPr>
-        <w:t xml:space="preserve">Developer </w:t>
-      </w:r>
-      <w:bookmarkEnd w:id="0"/>
-      <w:r>
-        <w:rPr>
-          <w:sz w:val="24"/>
-        </w:rPr>
-        <w:t xml:space="preserve">with </w:t>
+        <w:t xml:space="preserve">Parvathirajan is a highly accomplished Software Developer with </w:t>
       </w:r>
       <w:r>
         <w:rPr>

</xml_diff>